<commit_message>
Update UseCase and UML diagram.
</commit_message>
<xml_diff>
--- a/Documentation/UseCase/UC-1 - Connexion au client.docx
+++ b/Documentation/UseCase/UC-1 - Connexion au client.docx
@@ -160,7 +160,6 @@
                     <w:szCs w:val="22"/>
                   </w:rPr>
                 </w:pPr>
-                <w:proofErr w:type="spellStart"/>
                 <w:r>
                   <w:rPr>
                     <w:rFonts w:ascii="Arial" w:hAnsi="Arial" w:cs="Arial"/>
@@ -169,7 +168,6 @@
                   </w:rPr>
                   <w:t>Diskuss</w:t>
                 </w:r>
-                <w:proofErr w:type="spellEnd"/>
                 <w:r>
                   <w:rPr>
                     <w:rFonts w:ascii="Arial" w:hAnsi="Arial" w:cs="Arial"/>
@@ -441,23 +439,13 @@
                 <w:szCs w:val="22"/>
               </w:rPr>
             </w:pPr>
-            <w:proofErr w:type="spellStart"/>
             <w:r>
               <w:rPr>
                 <w:rFonts w:ascii="Arial" w:hAnsi="Arial" w:cs="Arial"/>
                 <w:sz w:val="22"/>
                 <w:szCs w:val="22"/>
               </w:rPr>
-              <w:t>Postconditions</w:t>
-            </w:r>
-            <w:proofErr w:type="spellEnd"/>
-            <w:r>
-              <w:rPr>
-                <w:rFonts w:ascii="Arial" w:hAnsi="Arial" w:cs="Arial"/>
-                <w:sz w:val="22"/>
-                <w:szCs w:val="22"/>
-              </w:rPr>
-              <w:t>:</w:t>
+              <w:t>Postconditions:</w:t>
             </w:r>
           </w:p>
         </w:tc>
@@ -863,6 +851,20 @@
                   <w:t>Le serveur ne répond pas</w:t>
                 </w:r>
               </w:p>
+              <w:p>
+                <w:pPr>
+                  <w:pStyle w:val="Paragraphedeliste"/>
+                  <w:numPr>
+                    <w:ilvl w:val="0"/>
+                    <w:numId w:val="15"/>
+                  </w:numPr>
+                </w:pPr>
+                <w:r>
+                  <w:t>Un message d’erreur s’affiche à l’écran</w:t>
+                </w:r>
+              </w:p>
+              <w:bookmarkStart w:id="0" w:name="_GoBack" w:displacedByCustomXml="next"/>
+              <w:bookmarkEnd w:id="0" w:displacedByCustomXml="next"/>
             </w:sdtContent>
           </w:sdt>
         </w:tc>
@@ -1088,8 +1090,6 @@
                 </w:r>
               </w:p>
             </w:tc>
-            <w:bookmarkStart w:id="0" w:name="_GoBack" w:displacedByCustomXml="next"/>
-            <w:bookmarkEnd w:id="0" w:displacedByCustomXml="next"/>
           </w:sdtContent>
         </w:sdt>
       </w:tr>

</xml_diff>